<commit_message>
8june17: more documentation fixes
</commit_message>
<xml_diff>
--- a/documentation/BCPR301-Assignment3-self-marking-guide-2017S1.docx
+++ b/documentation/BCPR301-Assignment3-self-marking-guide-2017S1.docx
@@ -1,6 +1,6 @@
 
 <file path=word/document.xml><?xml version="1.0" encoding="utf-8"?>
-<w:document xmlns:wpc="http://schemas.microsoft.com/office/word/2010/wordprocessingCanvas" xmlns:mo="http://schemas.microsoft.com/office/mac/office/2008/main" xmlns:mc="http://schemas.openxmlformats.org/markup-compatibility/2006" xmlns:mv="urn:schemas-microsoft-com:mac:vml" xmlns:o="urn:schemas-microsoft-com:office:office" xmlns:r="http://schemas.openxmlformats.org/officeDocument/2006/relationships" xmlns:m="http://schemas.openxmlformats.org/officeDocument/2006/math" xmlns:v="urn:schemas-microsoft-com:vml" xmlns:wp14="http://schemas.microsoft.com/office/word/2010/wordprocessingDrawing" xmlns:wp="http://schemas.openxmlformats.org/drawingml/2006/wordprocessingDrawing" xmlns:w10="urn:schemas-microsoft-com:office:word" xmlns:w="http://schemas.openxmlformats.org/wordprocessingml/2006/main" xmlns:w14="http://schemas.microsoft.com/office/word/2010/wordml" xmlns:w15="http://schemas.microsoft.com/office/word/2012/wordml" xmlns:wpg="http://schemas.microsoft.com/office/word/2010/wordprocessingGroup" xmlns:wpi="http://schemas.microsoft.com/office/word/2010/wordprocessingInk" xmlns:wne="http://schemas.microsoft.com/office/word/2006/wordml" xmlns:wps="http://schemas.microsoft.com/office/word/2010/wordprocessingShape" mc:Ignorable="w14 w15 wp14">
+<w:document xmlns:wpc="http://schemas.microsoft.com/office/word/2010/wordprocessingCanvas" xmlns:cx="http://schemas.microsoft.com/office/drawing/2014/chartex" xmlns:cx1="http://schemas.microsoft.com/office/drawing/2015/9/8/chartex" xmlns:cx2="http://schemas.microsoft.com/office/drawing/2015/10/21/chartex" xmlns:cx3="http://schemas.microsoft.com/office/drawing/2016/5/9/chartex" xmlns:cx4="http://schemas.microsoft.com/office/drawing/2016/5/10/chartex" xmlns:cx5="http://schemas.microsoft.com/office/drawing/2016/5/11/chartex" xmlns:cx6="http://schemas.microsoft.com/office/drawing/2016/5/12/chartex" xmlns:cx7="http://schemas.microsoft.com/office/drawing/2016/5/13/chartex" xmlns:cx8="http://schemas.microsoft.com/office/drawing/2016/5/14/chartex" xmlns:mc="http://schemas.openxmlformats.org/markup-compatibility/2006" xmlns:aink="http://schemas.microsoft.com/office/drawing/2016/ink" xmlns:o="urn:schemas-microsoft-com:office:office" xmlns:r="http://schemas.openxmlformats.org/officeDocument/2006/relationships" xmlns:m="http://schemas.openxmlformats.org/officeDocument/2006/math" xmlns:v="urn:schemas-microsoft-com:vml" xmlns:wp14="http://schemas.microsoft.com/office/word/2010/wordprocessingDrawing" xmlns:wp="http://schemas.openxmlformats.org/drawingml/2006/wordprocessingDrawing" xmlns:w10="urn:schemas-microsoft-com:office:word" xmlns:w="http://schemas.openxmlformats.org/wordprocessingml/2006/main" xmlns:w14="http://schemas.microsoft.com/office/word/2010/wordml" xmlns:w15="http://schemas.microsoft.com/office/word/2012/wordml" xmlns:w16se="http://schemas.microsoft.com/office/word/2015/wordml/symex" xmlns:wpg="http://schemas.microsoft.com/office/word/2010/wordprocessingGroup" xmlns:wpi="http://schemas.microsoft.com/office/word/2010/wordprocessingInk" xmlns:wne="http://schemas.microsoft.com/office/word/2006/wordml" xmlns:wps="http://schemas.microsoft.com/office/word/2010/wordprocessingShape" mc:Ignorable="w14 w15 w16se wp14">
   <w:body>
     <w:p>
       <w:pPr>
@@ -77,7 +77,7 @@
           <w:sz w:val="36"/>
           <w:szCs w:val="24"/>
         </w:rPr>
-        <w:t>4</w:t>
+        <w:t>3</w:t>
       </w:r>
       <w:r>
         <w:rPr>
@@ -125,8 +125,6 @@
         </w:rPr>
         <w:t xml:space="preserve">  </w:t>
       </w:r>
-      <w:bookmarkStart w:id="0" w:name="_GoBack"/>
-      <w:bookmarkEnd w:id="0"/>
     </w:p>
     <w:p>
       <w:pPr>
@@ -899,6 +897,7 @@
                 <w:iCs/>
               </w:rPr>
             </w:pPr>
+            <w:bookmarkStart w:id="0" w:name="_Hlk484642152"/>
             <w:r>
               <w:rPr>
                 <w:rFonts w:cs="Times New Roman"/>
@@ -1238,6 +1237,7 @@
           </w:p>
         </w:tc>
       </w:tr>
+      <w:bookmarkEnd w:id="0"/>
     </w:tbl>
     <w:p>
       <w:pPr>
@@ -1256,6 +1256,8 @@
           <w:rFonts w:cs="SimSun"/>
         </w:rPr>
       </w:pPr>
+      <w:bookmarkStart w:id="1" w:name="_GoBack"/>
+      <w:bookmarkEnd w:id="1"/>
     </w:p>
     <w:p>
       <w:pPr>
@@ -1278,7 +1280,7 @@
 </file>
 
 <file path=word/endnotes.xml><?xml version="1.0" encoding="utf-8"?>
-<w:endnotes xmlns:wpc="http://schemas.microsoft.com/office/word/2010/wordprocessingCanvas" xmlns:mo="http://schemas.microsoft.com/office/mac/office/2008/main" xmlns:mc="http://schemas.openxmlformats.org/markup-compatibility/2006" xmlns:mv="urn:schemas-microsoft-com:mac:vml" xmlns:o="urn:schemas-microsoft-com:office:office" xmlns:r="http://schemas.openxmlformats.org/officeDocument/2006/relationships" xmlns:m="http://schemas.openxmlformats.org/officeDocument/2006/math" xmlns:v="urn:schemas-microsoft-com:vml" xmlns:wp14="http://schemas.microsoft.com/office/word/2010/wordprocessingDrawing" xmlns:wp="http://schemas.openxmlformats.org/drawingml/2006/wordprocessingDrawing" xmlns:w10="urn:schemas-microsoft-com:office:word" xmlns:w="http://schemas.openxmlformats.org/wordprocessingml/2006/main" xmlns:w14="http://schemas.microsoft.com/office/word/2010/wordml" xmlns:w15="http://schemas.microsoft.com/office/word/2012/wordml" xmlns:wpg="http://schemas.microsoft.com/office/word/2010/wordprocessingGroup" xmlns:wpi="http://schemas.microsoft.com/office/word/2010/wordprocessingInk" xmlns:wne="http://schemas.microsoft.com/office/word/2006/wordml" xmlns:wps="http://schemas.microsoft.com/office/word/2010/wordprocessingShape" mc:Ignorable="w14 w15 wp14">
+<w:endnotes xmlns:wpc="http://schemas.microsoft.com/office/word/2010/wordprocessingCanvas" xmlns:cx="http://schemas.microsoft.com/office/drawing/2014/chartex" xmlns:cx1="http://schemas.microsoft.com/office/drawing/2015/9/8/chartex" xmlns:cx2="http://schemas.microsoft.com/office/drawing/2015/10/21/chartex" xmlns:cx3="http://schemas.microsoft.com/office/drawing/2016/5/9/chartex" xmlns:cx4="http://schemas.microsoft.com/office/drawing/2016/5/10/chartex" xmlns:cx5="http://schemas.microsoft.com/office/drawing/2016/5/11/chartex" xmlns:cx6="http://schemas.microsoft.com/office/drawing/2016/5/12/chartex" xmlns:cx7="http://schemas.microsoft.com/office/drawing/2016/5/13/chartex" xmlns:cx8="http://schemas.microsoft.com/office/drawing/2016/5/14/chartex" xmlns:mc="http://schemas.openxmlformats.org/markup-compatibility/2006" xmlns:aink="http://schemas.microsoft.com/office/drawing/2016/ink" xmlns:o="urn:schemas-microsoft-com:office:office" xmlns:r="http://schemas.openxmlformats.org/officeDocument/2006/relationships" xmlns:m="http://schemas.openxmlformats.org/officeDocument/2006/math" xmlns:v="urn:schemas-microsoft-com:vml" xmlns:wp14="http://schemas.microsoft.com/office/word/2010/wordprocessingDrawing" xmlns:wp="http://schemas.openxmlformats.org/drawingml/2006/wordprocessingDrawing" xmlns:w10="urn:schemas-microsoft-com:office:word" xmlns:w="http://schemas.openxmlformats.org/wordprocessingml/2006/main" xmlns:w14="http://schemas.microsoft.com/office/word/2010/wordml" xmlns:w15="http://schemas.microsoft.com/office/word/2012/wordml" xmlns:w16se="http://schemas.microsoft.com/office/word/2015/wordml/symex" xmlns:wpg="http://schemas.microsoft.com/office/word/2010/wordprocessingGroup" xmlns:wpi="http://schemas.microsoft.com/office/word/2010/wordprocessingInk" xmlns:wne="http://schemas.microsoft.com/office/word/2006/wordml" xmlns:wps="http://schemas.microsoft.com/office/word/2010/wordprocessingShape" mc:Ignorable="w14 w15 w16se wp14">
   <w:endnote w:type="separator" w:id="-1">
     <w:p>
       <w:pPr>
@@ -1303,7 +1305,7 @@
 </file>
 
 <file path=word/footer1.xml><?xml version="1.0" encoding="utf-8"?>
-<w:ftr xmlns:wpc="http://schemas.microsoft.com/office/word/2010/wordprocessingCanvas" xmlns:mo="http://schemas.microsoft.com/office/mac/office/2008/main" xmlns:mc="http://schemas.openxmlformats.org/markup-compatibility/2006" xmlns:mv="urn:schemas-microsoft-com:mac:vml" xmlns:o="urn:schemas-microsoft-com:office:office" xmlns:r="http://schemas.openxmlformats.org/officeDocument/2006/relationships" xmlns:m="http://schemas.openxmlformats.org/officeDocument/2006/math" xmlns:v="urn:schemas-microsoft-com:vml" xmlns:wp14="http://schemas.microsoft.com/office/word/2010/wordprocessingDrawing" xmlns:wp="http://schemas.openxmlformats.org/drawingml/2006/wordprocessingDrawing" xmlns:w10="urn:schemas-microsoft-com:office:word" xmlns:w="http://schemas.openxmlformats.org/wordprocessingml/2006/main" xmlns:w14="http://schemas.microsoft.com/office/word/2010/wordml" xmlns:w15="http://schemas.microsoft.com/office/word/2012/wordml" xmlns:wpg="http://schemas.microsoft.com/office/word/2010/wordprocessingGroup" xmlns:wpi="http://schemas.microsoft.com/office/word/2010/wordprocessingInk" xmlns:wne="http://schemas.microsoft.com/office/word/2006/wordml" xmlns:wps="http://schemas.microsoft.com/office/word/2010/wordprocessingShape" mc:Ignorable="w14 w15 wp14">
+<w:ftr xmlns:wpc="http://schemas.microsoft.com/office/word/2010/wordprocessingCanvas" xmlns:cx="http://schemas.microsoft.com/office/drawing/2014/chartex" xmlns:cx1="http://schemas.microsoft.com/office/drawing/2015/9/8/chartex" xmlns:cx2="http://schemas.microsoft.com/office/drawing/2015/10/21/chartex" xmlns:cx3="http://schemas.microsoft.com/office/drawing/2016/5/9/chartex" xmlns:cx4="http://schemas.microsoft.com/office/drawing/2016/5/10/chartex" xmlns:cx5="http://schemas.microsoft.com/office/drawing/2016/5/11/chartex" xmlns:cx6="http://schemas.microsoft.com/office/drawing/2016/5/12/chartex" xmlns:cx7="http://schemas.microsoft.com/office/drawing/2016/5/13/chartex" xmlns:cx8="http://schemas.microsoft.com/office/drawing/2016/5/14/chartex" xmlns:mc="http://schemas.openxmlformats.org/markup-compatibility/2006" xmlns:aink="http://schemas.microsoft.com/office/drawing/2016/ink" xmlns:o="urn:schemas-microsoft-com:office:office" xmlns:r="http://schemas.openxmlformats.org/officeDocument/2006/relationships" xmlns:m="http://schemas.openxmlformats.org/officeDocument/2006/math" xmlns:v="urn:schemas-microsoft-com:vml" xmlns:wp14="http://schemas.microsoft.com/office/word/2010/wordprocessingDrawing" xmlns:wp="http://schemas.openxmlformats.org/drawingml/2006/wordprocessingDrawing" xmlns:w10="urn:schemas-microsoft-com:office:word" xmlns:w="http://schemas.openxmlformats.org/wordprocessingml/2006/main" xmlns:w14="http://schemas.microsoft.com/office/word/2010/wordml" xmlns:w15="http://schemas.microsoft.com/office/word/2012/wordml" xmlns:w16se="http://schemas.microsoft.com/office/word/2015/wordml/symex" xmlns:wpg="http://schemas.microsoft.com/office/word/2010/wordprocessingGroup" xmlns:wpi="http://schemas.microsoft.com/office/word/2010/wordprocessingInk" xmlns:wne="http://schemas.microsoft.com/office/word/2006/wordml" xmlns:wps="http://schemas.microsoft.com/office/word/2010/wordprocessingShape" mc:Ignorable="w14 w15 w16se wp14">
   <w:sdt>
     <w:sdtPr>
       <w:id w:val="-764618801"/>
@@ -1360,7 +1362,7 @@
                 <w:bCs/>
                 <w:noProof/>
               </w:rPr>
-              <w:t>1</w:t>
+              <w:t>2</w:t>
             </w:r>
             <w:r>
               <w:rPr>
@@ -1425,7 +1427,7 @@
 </file>
 
 <file path=word/footnotes.xml><?xml version="1.0" encoding="utf-8"?>
-<w:footnotes xmlns:wpc="http://schemas.microsoft.com/office/word/2010/wordprocessingCanvas" xmlns:mo="http://schemas.microsoft.com/office/mac/office/2008/main" xmlns:mc="http://schemas.openxmlformats.org/markup-compatibility/2006" xmlns:mv="urn:schemas-microsoft-com:mac:vml" xmlns:o="urn:schemas-microsoft-com:office:office" xmlns:r="http://schemas.openxmlformats.org/officeDocument/2006/relationships" xmlns:m="http://schemas.openxmlformats.org/officeDocument/2006/math" xmlns:v="urn:schemas-microsoft-com:vml" xmlns:wp14="http://schemas.microsoft.com/office/word/2010/wordprocessingDrawing" xmlns:wp="http://schemas.openxmlformats.org/drawingml/2006/wordprocessingDrawing" xmlns:w10="urn:schemas-microsoft-com:office:word" xmlns:w="http://schemas.openxmlformats.org/wordprocessingml/2006/main" xmlns:w14="http://schemas.microsoft.com/office/word/2010/wordml" xmlns:w15="http://schemas.microsoft.com/office/word/2012/wordml" xmlns:wpg="http://schemas.microsoft.com/office/word/2010/wordprocessingGroup" xmlns:wpi="http://schemas.microsoft.com/office/word/2010/wordprocessingInk" xmlns:wne="http://schemas.microsoft.com/office/word/2006/wordml" xmlns:wps="http://schemas.microsoft.com/office/word/2010/wordprocessingShape" mc:Ignorable="w14 w15 wp14">
+<w:footnotes xmlns:wpc="http://schemas.microsoft.com/office/word/2010/wordprocessingCanvas" xmlns:cx="http://schemas.microsoft.com/office/drawing/2014/chartex" xmlns:cx1="http://schemas.microsoft.com/office/drawing/2015/9/8/chartex" xmlns:cx2="http://schemas.microsoft.com/office/drawing/2015/10/21/chartex" xmlns:cx3="http://schemas.microsoft.com/office/drawing/2016/5/9/chartex" xmlns:cx4="http://schemas.microsoft.com/office/drawing/2016/5/10/chartex" xmlns:cx5="http://schemas.microsoft.com/office/drawing/2016/5/11/chartex" xmlns:cx6="http://schemas.microsoft.com/office/drawing/2016/5/12/chartex" xmlns:cx7="http://schemas.microsoft.com/office/drawing/2016/5/13/chartex" xmlns:cx8="http://schemas.microsoft.com/office/drawing/2016/5/14/chartex" xmlns:mc="http://schemas.openxmlformats.org/markup-compatibility/2006" xmlns:aink="http://schemas.microsoft.com/office/drawing/2016/ink" xmlns:o="urn:schemas-microsoft-com:office:office" xmlns:r="http://schemas.openxmlformats.org/officeDocument/2006/relationships" xmlns:m="http://schemas.openxmlformats.org/officeDocument/2006/math" xmlns:v="urn:schemas-microsoft-com:vml" xmlns:wp14="http://schemas.microsoft.com/office/word/2010/wordprocessingDrawing" xmlns:wp="http://schemas.openxmlformats.org/drawingml/2006/wordprocessingDrawing" xmlns:w10="urn:schemas-microsoft-com:office:word" xmlns:w="http://schemas.openxmlformats.org/wordprocessingml/2006/main" xmlns:w14="http://schemas.microsoft.com/office/word/2010/wordml" xmlns:w15="http://schemas.microsoft.com/office/word/2012/wordml" xmlns:w16se="http://schemas.microsoft.com/office/word/2015/wordml/symex" xmlns:wpg="http://schemas.microsoft.com/office/word/2010/wordprocessingGroup" xmlns:wpi="http://schemas.microsoft.com/office/word/2010/wordprocessingInk" xmlns:wne="http://schemas.microsoft.com/office/word/2006/wordml" xmlns:wps="http://schemas.microsoft.com/office/word/2010/wordprocessingShape" mc:Ignorable="w14 w15 w16se wp14">
   <w:footnote w:type="separator" w:id="-1">
     <w:p>
       <w:pPr>
@@ -1450,8 +1452,8 @@
 </file>
 
 <file path=word/numbering.xml><?xml version="1.0" encoding="utf-8"?>
-<w:numbering xmlns:wpc="http://schemas.microsoft.com/office/word/2010/wordprocessingCanvas" xmlns:mo="http://schemas.microsoft.com/office/mac/office/2008/main" xmlns:mc="http://schemas.openxmlformats.org/markup-compatibility/2006" xmlns:mv="urn:schemas-microsoft-com:mac:vml" xmlns:o="urn:schemas-microsoft-com:office:office" xmlns:r="http://schemas.openxmlformats.org/officeDocument/2006/relationships" xmlns:m="http://schemas.openxmlformats.org/officeDocument/2006/math" xmlns:v="urn:schemas-microsoft-com:vml" xmlns:wp14="http://schemas.microsoft.com/office/word/2010/wordprocessingDrawing" xmlns:wp="http://schemas.openxmlformats.org/drawingml/2006/wordprocessingDrawing" xmlns:w10="urn:schemas-microsoft-com:office:word" xmlns:w="http://schemas.openxmlformats.org/wordprocessingml/2006/main" xmlns:w14="http://schemas.microsoft.com/office/word/2010/wordml" xmlns:w15="http://schemas.microsoft.com/office/word/2012/wordml" xmlns:wpg="http://schemas.microsoft.com/office/word/2010/wordprocessingGroup" xmlns:wpi="http://schemas.microsoft.com/office/word/2010/wordprocessingInk" xmlns:wne="http://schemas.microsoft.com/office/word/2006/wordml" xmlns:wps="http://schemas.microsoft.com/office/word/2010/wordprocessingShape" mc:Ignorable="w14 w15 wp14">
-  <w:abstractNum w:abstractNumId="0">
+<w:numbering xmlns:wpc="http://schemas.microsoft.com/office/word/2010/wordprocessingCanvas" xmlns:cx="http://schemas.microsoft.com/office/drawing/2014/chartex" xmlns:cx1="http://schemas.microsoft.com/office/drawing/2015/9/8/chartex" xmlns:cx2="http://schemas.microsoft.com/office/drawing/2015/10/21/chartex" xmlns:cx3="http://schemas.microsoft.com/office/drawing/2016/5/9/chartex" xmlns:cx4="http://schemas.microsoft.com/office/drawing/2016/5/10/chartex" xmlns:cx5="http://schemas.microsoft.com/office/drawing/2016/5/11/chartex" xmlns:cx6="http://schemas.microsoft.com/office/drawing/2016/5/12/chartex" xmlns:cx7="http://schemas.microsoft.com/office/drawing/2016/5/13/chartex" xmlns:cx8="http://schemas.microsoft.com/office/drawing/2016/5/14/chartex" xmlns:mc="http://schemas.openxmlformats.org/markup-compatibility/2006" xmlns:aink="http://schemas.microsoft.com/office/drawing/2016/ink" xmlns:o="urn:schemas-microsoft-com:office:office" xmlns:r="http://schemas.openxmlformats.org/officeDocument/2006/relationships" xmlns:m="http://schemas.openxmlformats.org/officeDocument/2006/math" xmlns:v="urn:schemas-microsoft-com:vml" xmlns:wp14="http://schemas.microsoft.com/office/word/2010/wordprocessingDrawing" xmlns:wp="http://schemas.openxmlformats.org/drawingml/2006/wordprocessingDrawing" xmlns:w10="urn:schemas-microsoft-com:office:word" xmlns:w="http://schemas.openxmlformats.org/wordprocessingml/2006/main" xmlns:w14="http://schemas.microsoft.com/office/word/2010/wordml" xmlns:w15="http://schemas.microsoft.com/office/word/2012/wordml" xmlns:w16se="http://schemas.microsoft.com/office/word/2015/wordml/symex" xmlns:wpg="http://schemas.microsoft.com/office/word/2010/wordprocessingGroup" xmlns:wpi="http://schemas.microsoft.com/office/word/2010/wordprocessingInk" xmlns:wne="http://schemas.microsoft.com/office/word/2006/wordml" xmlns:wps="http://schemas.microsoft.com/office/word/2010/wordprocessingShape" mc:Ignorable="w14 w15 w16se wp14">
+  <w:abstractNum w:abstractNumId="0" w15:restartNumberingAfterBreak="0">
     <w:nsid w:val="00000001"/>
     <w:multiLevelType w:val="hybridMultilevel"/>
     <w:tmpl w:val="00000001"/>
@@ -1505,7 +1507,7 @@
       <w:lvlJc w:val="left"/>
     </w:lvl>
   </w:abstractNum>
-  <w:abstractNum w:abstractNumId="1">
+  <w:abstractNum w:abstractNumId="1" w15:restartNumberingAfterBreak="0">
     <w:nsid w:val="08CD5676"/>
     <w:multiLevelType w:val="hybridMultilevel"/>
     <w:tmpl w:val="7AF2F8A0"/>
@@ -1594,7 +1596,7 @@
       </w:pPr>
     </w:lvl>
   </w:abstractNum>
-  <w:abstractNum w:abstractNumId="2">
+  <w:abstractNum w:abstractNumId="2" w15:restartNumberingAfterBreak="0">
     <w:nsid w:val="13D5000C"/>
     <w:multiLevelType w:val="singleLevel"/>
     <w:tmpl w:val="0C090001"/>
@@ -1614,7 +1616,7 @@
       </w:rPr>
     </w:lvl>
   </w:abstractNum>
-  <w:abstractNum w:abstractNumId="3">
+  <w:abstractNum w:abstractNumId="3" w15:restartNumberingAfterBreak="0">
     <w:nsid w:val="369D5DC8"/>
     <w:multiLevelType w:val="hybridMultilevel"/>
     <w:tmpl w:val="28F25570"/>
@@ -1700,7 +1702,7 @@
       </w:pPr>
     </w:lvl>
   </w:abstractNum>
-  <w:abstractNum w:abstractNumId="4">
+  <w:abstractNum w:abstractNumId="4" w15:restartNumberingAfterBreak="0">
     <w:nsid w:val="46F2644E"/>
     <w:multiLevelType w:val="hybridMultilevel"/>
     <w:tmpl w:val="95E4C1AE"/>
@@ -1786,7 +1788,7 @@
       </w:pPr>
     </w:lvl>
   </w:abstractNum>
-  <w:abstractNum w:abstractNumId="5">
+  <w:abstractNum w:abstractNumId="5" w15:restartNumberingAfterBreak="0">
     <w:nsid w:val="4FBB6DB3"/>
     <w:multiLevelType w:val="hybridMultilevel"/>
     <w:tmpl w:val="709CB3C6"/>
@@ -1872,7 +1874,7 @@
       </w:pPr>
     </w:lvl>
   </w:abstractNum>
-  <w:abstractNum w:abstractNumId="6">
+  <w:abstractNum w:abstractNumId="6" w15:restartNumberingAfterBreak="0">
     <w:nsid w:val="5D392215"/>
     <w:multiLevelType w:val="hybridMultilevel"/>
     <w:tmpl w:val="037E4BC0"/>
@@ -1961,7 +1963,7 @@
       </w:pPr>
     </w:lvl>
   </w:abstractNum>
-  <w:abstractNum w:abstractNumId="7">
+  <w:abstractNum w:abstractNumId="7" w15:restartNumberingAfterBreak="0">
     <w:nsid w:val="75B44FE7"/>
     <w:multiLevelType w:val="hybridMultilevel"/>
     <w:tmpl w:val="70BE9AFA"/>
@@ -2050,7 +2052,7 @@
       </w:pPr>
     </w:lvl>
   </w:abstractNum>
-  <w:abstractNum w:abstractNumId="8">
+  <w:abstractNum w:abstractNumId="8" w15:restartNumberingAfterBreak="0">
     <w:nsid w:val="7C2A327E"/>
     <w:multiLevelType w:val="hybridMultilevel"/>
     <w:tmpl w:val="1C9CDE86"/>
@@ -2194,7 +2196,7 @@
 </file>
 
 <file path=word/styles.xml><?xml version="1.0" encoding="utf-8"?>
-<w:styles xmlns:mc="http://schemas.openxmlformats.org/markup-compatibility/2006" xmlns:r="http://schemas.openxmlformats.org/officeDocument/2006/relationships" xmlns:w="http://schemas.openxmlformats.org/wordprocessingml/2006/main" xmlns:w14="http://schemas.microsoft.com/office/word/2010/wordml" xmlns:w15="http://schemas.microsoft.com/office/word/2012/wordml" mc:Ignorable="w14 w15">
+<w:styles xmlns:mc="http://schemas.openxmlformats.org/markup-compatibility/2006" xmlns:r="http://schemas.openxmlformats.org/officeDocument/2006/relationships" xmlns:w="http://schemas.openxmlformats.org/wordprocessingml/2006/main" xmlns:w14="http://schemas.microsoft.com/office/word/2010/wordml" xmlns:w15="http://schemas.microsoft.com/office/word/2012/wordml" xmlns:w16se="http://schemas.microsoft.com/office/word/2015/wordml/symex" mc:Ignorable="w14 w15 w16se">
   <w:docDefaults>
     <w:rPrDefault>
       <w:rPr>
@@ -2210,7 +2212,7 @@
       </w:pPr>
     </w:pPrDefault>
   </w:docDefaults>
-  <w:latentStyles w:defLockedState="0" w:defUIPriority="99" w:defSemiHidden="0" w:defUnhideWhenUsed="0" w:defQFormat="0" w:count="382">
+  <w:latentStyles w:defLockedState="0" w:defUIPriority="99" w:defSemiHidden="0" w:defUnhideWhenUsed="0" w:defQFormat="0" w:count="374">
     <w:lsdException w:name="Normal" w:uiPriority="0" w:qFormat="1"/>
     <w:lsdException w:name="heading 1" w:uiPriority="9" w:qFormat="1"/>
     <w:lsdException w:name="heading 2" w:semiHidden="1" w:uiPriority="9" w:unhideWhenUsed="1" w:qFormat="1"/>
@@ -2838,7 +2840,6 @@
       <w:spacing w:after="0" w:line="240" w:lineRule="auto"/>
     </w:pPr>
     <w:tblPr>
-      <w:tblInd w:w="0" w:type="dxa"/>
       <w:tblBorders>
         <w:top w:val="single" w:sz="4" w:space="0" w:color="auto"/>
         <w:left w:val="single" w:sz="4" w:space="0" w:color="auto"/>
@@ -2847,12 +2848,6 @@
         <w:insideH w:val="single" w:sz="4" w:space="0" w:color="auto"/>
         <w:insideV w:val="single" w:sz="4" w:space="0" w:color="auto"/>
       </w:tblBorders>
-      <w:tblCellMar>
-        <w:top w:w="0" w:type="dxa"/>
-        <w:left w:w="108" w:type="dxa"/>
-        <w:bottom w:w="0" w:type="dxa"/>
-        <w:right w:w="108" w:type="dxa"/>
-      </w:tblCellMar>
     </w:tblPr>
   </w:style>
 </w:styles>
@@ -3124,7 +3119,7 @@
 </file>
 
 <file path=customXml/itemProps1.xml><?xml version="1.0" encoding="utf-8"?>
-<ds:datastoreItem xmlns:ds="http://schemas.openxmlformats.org/officeDocument/2006/customXml" ds:itemID="{18A992FD-3280-4F46-930F-C1C91478514E}">
+<ds:datastoreItem xmlns:ds="http://schemas.openxmlformats.org/officeDocument/2006/customXml" ds:itemID="{1E3E884E-B035-447F-A753-1AC3279E6A9E}">
   <ds:schemaRefs>
     <ds:schemaRef ds:uri="http://schemas.openxmlformats.org/officeDocument/2006/bibliography"/>
   </ds:schemaRefs>

</xml_diff>